<commit_message>
Continued work on the course project
</commit_message>
<xml_diff>
--- a/course-project-2021/req.docx
+++ b/course-project-2021/req.docx
@@ -606,64 +606,101 @@
         <w:rPr>
           <w:sz w:val="28"/>
           <w:szCs w:val="28"/>
+        </w:rPr>
+      </w:pPr>
+      <w:r>
+        <w:rPr>
+          <w:sz w:val="28"/>
+          <w:szCs w:val="28"/>
+        </w:rPr>
+        <w:t xml:space="preserve">• Some other manipulations </w:t>
+      </w:r>
+      <w:proofErr w:type="gramStart"/>
+      <w:r>
+        <w:rPr>
+          <w:sz w:val="28"/>
+          <w:szCs w:val="28"/>
+        </w:rPr>
+        <w:t>have to</w:t>
+      </w:r>
+      <w:proofErr w:type="gramEnd"/>
+      <w:r>
+        <w:rPr>
+          <w:sz w:val="28"/>
+          <w:szCs w:val="28"/>
+        </w:rPr>
+        <w:t xml:space="preserve"> be implemented using a helper library (such as jQuery, Prototype, </w:t>
+      </w:r>
+      <w:proofErr w:type="spellStart"/>
+      <w:r>
+        <w:rPr>
+          <w:sz w:val="28"/>
+          <w:szCs w:val="28"/>
+        </w:rPr>
+        <w:t>MooTools</w:t>
+      </w:r>
+      <w:proofErr w:type="spellEnd"/>
+      <w:r>
+        <w:rPr>
+          <w:sz w:val="28"/>
+          <w:szCs w:val="28"/>
+        </w:rPr>
+        <w:t xml:space="preserve">, </w:t>
+      </w:r>
+      <w:proofErr w:type="spellStart"/>
+      <w:r>
+        <w:rPr>
+          <w:sz w:val="28"/>
+          <w:szCs w:val="28"/>
+        </w:rPr>
+        <w:t>ExtJS</w:t>
+      </w:r>
+      <w:proofErr w:type="spellEnd"/>
+      <w:r>
+        <w:rPr>
+          <w:sz w:val="28"/>
+          <w:szCs w:val="28"/>
+        </w:rPr>
+        <w:t>).</w:t>
+      </w:r>
+      <w:r>
+        <w:rPr>
+          <w:sz w:val="28"/>
+          <w:szCs w:val="28"/>
+        </w:rPr>
+        <w:t xml:space="preserve"> [</w:t>
+      </w:r>
+      <w:r>
+        <w:rPr>
+          <w:sz w:val="28"/>
+          <w:szCs w:val="28"/>
+        </w:rPr>
+        <w:t>https://snook.ca/archives/javascript/jquery-bg-image-animations/</w:t>
+      </w:r>
+      <w:r>
+        <w:rPr>
+          <w:sz w:val="28"/>
+          <w:szCs w:val="28"/>
+        </w:rPr>
+        <w:t>]</w:t>
+      </w:r>
+    </w:p>
+    <w:p>
+      <w:pPr>
+        <w:rPr>
+          <w:sz w:val="28"/>
+          <w:szCs w:val="28"/>
+        </w:rPr>
+      </w:pPr>
+    </w:p>
+    <w:p>
+      <w:pPr>
+        <w:rPr>
+          <w:sz w:val="28"/>
+          <w:szCs w:val="28"/>
           <w:lang w:val="lv-LV"/>
         </w:rPr>
       </w:pPr>
-      <w:r>
-        <w:rPr>
-          <w:sz w:val="28"/>
-          <w:szCs w:val="28"/>
-        </w:rPr>
-        <w:t xml:space="preserve">• Some other manipulations </w:t>
-      </w:r>
-      <w:proofErr w:type="gramStart"/>
-      <w:r>
-        <w:rPr>
-          <w:sz w:val="28"/>
-          <w:szCs w:val="28"/>
-        </w:rPr>
-        <w:t>have to</w:t>
-      </w:r>
-      <w:proofErr w:type="gramEnd"/>
-      <w:r>
-        <w:rPr>
-          <w:sz w:val="28"/>
-          <w:szCs w:val="28"/>
-        </w:rPr>
-        <w:t xml:space="preserve"> be implemented using a helper library (such as jQuery, Prototype, </w:t>
-      </w:r>
-      <w:proofErr w:type="spellStart"/>
-      <w:r>
-        <w:rPr>
-          <w:sz w:val="28"/>
-          <w:szCs w:val="28"/>
-        </w:rPr>
-        <w:t>MooTools</w:t>
-      </w:r>
-      <w:proofErr w:type="spellEnd"/>
-      <w:r>
-        <w:rPr>
-          <w:sz w:val="28"/>
-          <w:szCs w:val="28"/>
-        </w:rPr>
-        <w:t xml:space="preserve">, </w:t>
-      </w:r>
-      <w:proofErr w:type="spellStart"/>
-      <w:r>
-        <w:rPr>
-          <w:sz w:val="28"/>
-          <w:szCs w:val="28"/>
-        </w:rPr>
-        <w:t>ExtJS</w:t>
-      </w:r>
-      <w:proofErr w:type="spellEnd"/>
-      <w:r>
-        <w:rPr>
-          <w:sz w:val="28"/>
-          <w:szCs w:val="28"/>
-        </w:rPr>
-        <w:t>).</w:t>
-      </w:r>
     </w:p>
     <w:p>
       <w:pPr>

</xml_diff>